<commit_message>
adicion de  estadisticas basicas, falta por explorar generacion de tablas
</commit_message>
<xml_diff>
--- a/tasks/template.docx
+++ b/tasks/template.docx
@@ -153,7 +153,7 @@
       </w:pPr>
       <w:r>
         <w:rPr>
-          <w:rStyle w:val="Textooriginaluser"/>
+          <w:rStyle w:val="Textooriginal"/>
           <w:rFonts w:ascii="Arial" w:hAnsi="Arial"/>
           <w:b w:val="false"/>
           <w:bCs w:val="false"/>
@@ -232,6 +232,196 @@
           <w:rFonts w:ascii="Arial" w:hAnsi="Arial"/>
           <w:u w:val="none"/>
         </w:rPr>
+      </w:r>
+    </w:p>
+    <w:p>
+      <w:pPr>
+        <w:pStyle w:val="Normal"/>
+        <w:bidi w:val="0"/>
+        <w:jc w:val="start"/>
+        <w:rPr>
+          <w:rFonts w:ascii="Arial" w:hAnsi="Arial"/>
+          <w:u w:val="none"/>
+        </w:rPr>
+      </w:pPr>
+      <w:r>
+        <w:rPr>
+          <w:rFonts w:ascii="Arial" w:hAnsi="Arial"/>
+          <w:u w:val="none"/>
+        </w:rPr>
+      </w:r>
+    </w:p>
+    <w:p>
+      <w:pPr>
+        <w:pStyle w:val="Normal"/>
+        <w:bidi w:val="0"/>
+        <w:jc w:val="start"/>
+        <w:rPr>
+          <w:rFonts w:ascii="Arial" w:hAnsi="Arial"/>
+          <w:u w:val="none"/>
+        </w:rPr>
+      </w:pPr>
+      <w:r>
+        <w:rPr>
+          <w:rFonts w:ascii="Arial" w:hAnsi="Arial"/>
+          <w:u w:val="none"/>
+        </w:rPr>
+      </w:r>
+    </w:p>
+    <w:p>
+      <w:pPr>
+        <w:pStyle w:val="Normal"/>
+        <w:bidi w:val="0"/>
+        <w:jc w:val="start"/>
+        <w:rPr>
+          <w:rFonts w:ascii="Arial" w:hAnsi="Arial"/>
+          <w:u w:val="none"/>
+        </w:rPr>
+      </w:pPr>
+      <w:r>
+        <w:rPr>
+          <w:rFonts w:ascii="Arial" w:hAnsi="Arial"/>
+          <w:u w:val="none"/>
+        </w:rPr>
+      </w:r>
+    </w:p>
+    <w:p>
+      <w:pPr>
+        <w:pStyle w:val="Normal"/>
+        <w:bidi w:val="0"/>
+        <w:jc w:val="start"/>
+        <w:rPr>
+          <w:rFonts w:ascii="Arial" w:hAnsi="Arial"/>
+          <w:u w:val="none"/>
+        </w:rPr>
+      </w:pPr>
+      <w:r>
+        <w:rPr>
+          <w:rFonts w:ascii="Arial" w:hAnsi="Arial"/>
+          <w:u w:val="none"/>
+        </w:rPr>
+      </w:r>
+    </w:p>
+    <w:p>
+      <w:pPr>
+        <w:pStyle w:val="Normal"/>
+        <w:bidi w:val="0"/>
+        <w:jc w:val="start"/>
+        <w:rPr>
+          <w:rFonts w:ascii="Arial" w:hAnsi="Arial"/>
+          <w:u w:val="none"/>
+        </w:rPr>
+      </w:pPr>
+      <w:r>
+        <w:rPr>
+          <w:rFonts w:ascii="Arial" w:hAnsi="Arial"/>
+          <w:u w:val="none"/>
+        </w:rPr>
+      </w:r>
+    </w:p>
+    <w:p>
+      <w:pPr>
+        <w:pStyle w:val="Normal"/>
+        <w:bidi w:val="0"/>
+        <w:jc w:val="start"/>
+        <w:rPr>
+          <w:rFonts w:ascii="Arial" w:hAnsi="Arial"/>
+          <w:u w:val="none"/>
+        </w:rPr>
+      </w:pPr>
+      <w:r>
+        <w:rPr>
+          <w:rFonts w:ascii="Arial" w:hAnsi="Arial"/>
+          <w:u w:val="none"/>
+        </w:rPr>
+      </w:r>
+    </w:p>
+    <w:p>
+      <w:pPr>
+        <w:pStyle w:val="Normal"/>
+        <w:bidi w:val="0"/>
+        <w:jc w:val="start"/>
+        <w:rPr>
+          <w:rFonts w:ascii="Arial" w:hAnsi="Arial"/>
+          <w:u w:val="none"/>
+        </w:rPr>
+      </w:pPr>
+      <w:r>
+        <w:rPr>
+          <w:rFonts w:ascii="Arial" w:hAnsi="Arial"/>
+          <w:u w:val="none"/>
+        </w:rPr>
+      </w:r>
+    </w:p>
+    <w:p>
+      <w:pPr>
+        <w:pStyle w:val="Normal"/>
+        <w:bidi w:val="0"/>
+        <w:jc w:val="start"/>
+        <w:rPr>
+          <w:rFonts w:ascii="Arial" w:hAnsi="Arial"/>
+          <w:u w:val="none"/>
+        </w:rPr>
+      </w:pPr>
+      <w:r>
+        <w:rPr>
+          <w:rFonts w:ascii="Arial" w:hAnsi="Arial"/>
+          <w:u w:val="none"/>
+        </w:rPr>
+      </w:r>
+    </w:p>
+    <w:p>
+      <w:pPr>
+        <w:pStyle w:val="Normal"/>
+        <w:bidi w:val="0"/>
+        <w:jc w:val="start"/>
+        <w:rPr>
+          <w:rFonts w:ascii="Arial" w:hAnsi="Arial"/>
+          <w:u w:val="none"/>
+        </w:rPr>
+      </w:pPr>
+      <w:r>
+        <w:rPr>
+          <w:rFonts w:ascii="Arial" w:hAnsi="Arial"/>
+          <w:u w:val="none"/>
+        </w:rPr>
+        <w:t>total de actividades: {{total_activities}}</w:t>
+      </w:r>
+    </w:p>
+    <w:p>
+      <w:pPr>
+        <w:pStyle w:val="Normal"/>
+        <w:bidi w:val="0"/>
+        <w:jc w:val="start"/>
+        <w:rPr>
+          <w:rFonts w:ascii="Arial" w:hAnsi="Arial"/>
+          <w:u w:val="none"/>
+        </w:rPr>
+      </w:pPr>
+      <w:r>
+        <w:rPr>
+          <w:rFonts w:ascii="Arial" w:hAnsi="Arial"/>
+          <w:u w:val="none"/>
+        </w:rPr>
+        <w:t>dias activo: {{days_active}}</w:t>
+      </w:r>
+    </w:p>
+    <w:p>
+      <w:pPr>
+        <w:pStyle w:val="Normal"/>
+        <w:bidi w:val="0"/>
+        <w:jc w:val="start"/>
+        <w:rPr>
+          <w:rFonts w:ascii="Arial" w:hAnsi="Arial"/>
+          <w:u w:val="none"/>
+        </w:rPr>
+      </w:pPr>
+      <w:r>
+        <w:rPr>
+          <w:rFonts w:ascii="Arial" w:hAnsi="Arial"/>
+          <w:u w:val="none"/>
+        </w:rPr>
+        <w:t>ultima actualizacion: {{last_update}}</w:t>
       </w:r>
     </w:p>
     <w:sectPr>
@@ -544,7 +734,7 @@
   </w:style>
   <w:style w:type="paragraph" w:styleId="Heading2">
     <w:name w:val="heading 2"/>
-    <w:basedOn w:val="Ttulouser"/>
+    <w:basedOn w:val="Ttulo"/>
     <w:next w:val="BodyText"/>
     <w:qFormat/>
     <w:pPr>
@@ -562,8 +752,8 @@
       <w:szCs w:val="32"/>
     </w:rPr>
   </w:style>
-  <w:style w:type="character" w:styleId="Textooriginaluser">
-    <w:name w:val="Texto original (user)"/>
+  <w:style w:type="character" w:styleId="Textooriginal">
+    <w:name w:val="Texto original"/>
     <w:qFormat/>
     <w:rPr>
       <w:rFonts w:ascii="Liberation Mono" w:hAnsi="Liberation Mono" w:eastAsia="NSimSun" w:cs="Liberation Mono"/>

</xml_diff>